<commit_message>
Személyre szabott ajánlat korrigálása
</commit_message>
<xml_diff>
--- a/UC/Szememelyre_szabott_ajanlat.docx
+++ b/UC/Szememelyre_szabott_ajanlat.docx
@@ -82,7 +82,7 @@
               <w:cnfStyle w:val="000000100000" w:firstRow="0" w:lastRow="0" w:firstColumn="0" w:lastColumn="0" w:oddVBand="0" w:evenVBand="0" w:oddHBand="1" w:evenHBand="0" w:firstRowFirstColumn="0" w:firstRowLastColumn="0" w:lastRowFirstColumn="0" w:lastRowLastColumn="0"/>
             </w:pPr>
             <w:r>
-              <w:t>Árverés megnyerése</w:t>
+              <w:t>Bejelentkezés</w:t>
             </w:r>
           </w:p>
         </w:tc>
@@ -146,7 +146,10 @@
               <w:cnfStyle w:val="000000100000" w:firstRow="0" w:lastRow="0" w:firstColumn="0" w:lastColumn="0" w:oddVBand="0" w:evenVBand="0" w:oddHBand="1" w:evenHBand="0" w:firstRowFirstColumn="0" w:firstRowLastColumn="0" w:lastRowFirstColumn="0" w:lastRowLastColumn="0"/>
             </w:pPr>
             <w:r>
-              <w:t>A felhasználó megnyer egy árverést</w:t>
+              <w:t xml:space="preserve">A </w:t>
+            </w:r>
+            <w:r>
+              <w:t>felhasználó bejelentkezik a rendszerbe</w:t>
             </w:r>
           </w:p>
         </w:tc>
@@ -241,7 +244,7 @@
                     <w:cnfStyle w:val="000000100000" w:firstRow="0" w:lastRow="0" w:firstColumn="0" w:lastColumn="0" w:oddVBand="0" w:evenVBand="0" w:oddHBand="1" w:evenHBand="0" w:firstRowFirstColumn="0" w:firstRowLastColumn="0" w:lastRowFirstColumn="0" w:lastRowLastColumn="0"/>
                   </w:pPr>
                   <w:r>
-                    <w:t>A felhasználó megnyer egy árverést</w:t>
+                    <w:t>A felhasználó bejelentkezik a rendszerbe</w:t>
                   </w:r>
                 </w:p>
               </w:tc>
@@ -270,7 +273,7 @@
                     <w:cnfStyle w:val="000000000000" w:firstRow="0" w:lastRow="0" w:firstColumn="0" w:lastColumn="0" w:oddVBand="0" w:evenVBand="0" w:oddHBand="0" w:evenHBand="0" w:firstRowFirstColumn="0" w:firstRowLastColumn="0" w:lastRowFirstColumn="0" w:lastRowLastColumn="0"/>
                   </w:pPr>
                   <w:r>
-                    <w:t>A rendszer frissíti a felhasználóról vezetett statisztikát</w:t>
+                    <w:t>A rendszer a felhasználóról vezetett statisztika alapján, egy bizonyos csoportba sorolja a felhasználót</w:t>
                   </w:r>
                 </w:p>
               </w:tc>
@@ -302,7 +305,7 @@
                     <w:cnfStyle w:val="000000100000" w:firstRow="0" w:lastRow="0" w:firstColumn="0" w:lastColumn="0" w:oddVBand="0" w:evenVBand="0" w:oddHBand="1" w:evenHBand="0" w:firstRowFirstColumn="0" w:firstRowLastColumn="0" w:lastRowFirstColumn="0" w:lastRowLastColumn="0"/>
                   </w:pPr>
                   <w:r>
-                    <w:t>A rendszer a felhasználóról vezetett statisztika alapján, egy bizonyos csoportba sorolja a felhasználót</w:t>
+                    <w:t>A rendszer a felhasználó csoportjának megfelelő termékeket jelenít meg</w:t>
                   </w:r>
                 </w:p>
               </w:tc>
@@ -331,10 +334,16 @@
                     <w:cnfStyle w:val="000000000000" w:firstRow="0" w:lastRow="0" w:firstColumn="0" w:lastColumn="0" w:oddVBand="0" w:evenVBand="0" w:oddHBand="0" w:evenHBand="0" w:firstRowFirstColumn="0" w:firstRowLastColumn="0" w:lastRowFirstColumn="0" w:lastRowLastColumn="0"/>
                   </w:pPr>
                   <w:r>
-                    <w:t>A rendszer a felhasználó csoportjának megfelelő termékeket jelenít meg</w:t>
-                  </w:r>
-                  <w:bookmarkStart w:id="0" w:name="_GoBack"/>
-                  <w:bookmarkEnd w:id="0"/>
+                    <w:t>A felhasználóról vezetett statisztika frissítése,</w:t>
+                  </w:r>
+                  <w:r>
+                    <w:t xml:space="preserve"> amennyiben a felhasználó megnyer egy </w:t>
+                  </w:r>
+                  <w:proofErr w:type="gramStart"/>
+                  <w:r>
+                    <w:t>aukciót</w:t>
+                  </w:r>
+                  <w:proofErr w:type="gramEnd"/>
                 </w:p>
               </w:tc>
             </w:tr>
@@ -452,7 +461,13 @@
                     <w:jc w:val="center"/>
                   </w:pPr>
                   <w:r>
-                    <w:t>1.2</w:t>
+                    <w:t>2</w:t>
+                  </w:r>
+                  <w:r>
+                    <w:t>.</w:t>
+                  </w:r>
+                  <w:r>
+                    <w:t>1</w:t>
                   </w:r>
                 </w:p>
               </w:tc>
@@ -493,6 +508,19 @@
                   <w:pPr>
                     <w:cnfStyle w:val="000000100000" w:firstRow="0" w:lastRow="0" w:firstColumn="0" w:lastColumn="0" w:oddVBand="0" w:evenVBand="0" w:oddHBand="1" w:evenHBand="0" w:firstRowFirstColumn="0" w:firstRowLastColumn="0" w:lastRowFirstColumn="0" w:lastRowLastColumn="0"/>
                   </w:pPr>
+                  <w:r>
+                    <w:t xml:space="preserve">Ha a felhasználó még egy </w:t>
+                  </w:r>
+                  <w:proofErr w:type="gramStart"/>
+                  <w:r>
+                    <w:t>aukciót</w:t>
+                  </w:r>
+                  <w:proofErr w:type="gramEnd"/>
+                  <w:r>
+                    <w:t xml:space="preserve"> sem nyert, akkor általános termékajánlást jelenít meg neki a rendszer</w:t>
+                  </w:r>
+                  <w:bookmarkStart w:id="0" w:name="_GoBack"/>
+                  <w:bookmarkEnd w:id="0"/>
                 </w:p>
               </w:tc>
             </w:tr>
@@ -1670,7 +1698,7 @@
 </file>
 
 <file path=customXml/itemProps1.xml><?xml version="1.0" encoding="utf-8"?>
-<ds:datastoreItem xmlns:ds="http://schemas.openxmlformats.org/officeDocument/2006/customXml" ds:itemID="{1C5FC860-6ED7-447D-9DF6-99C5E1DF7B5D}">
+<ds:datastoreItem xmlns:ds="http://schemas.openxmlformats.org/officeDocument/2006/customXml" ds:itemID="{C3DCDAC9-726C-4D57-AC6C-33E89AE85AB8}">
   <ds:schemaRefs>
     <ds:schemaRef ds:uri="http://schemas.openxmlformats.org/officeDocument/2006/bibliography"/>
   </ds:schemaRefs>

</xml_diff>